<commit_message>
Creative Commons License added
</commit_message>
<xml_diff>
--- a/data_publication_2/R_Packages.docx
+++ b/data_publication_2/R_Packages.docx
@@ -29,7 +29,7 @@
         <w:pStyle w:val="Date"/>
       </w:pPr>
       <w:r>
-        <w:t xml:space="preserve">2023-10-16</w:t>
+        <w:t xml:space="preserve">2023-11-08</w:t>
       </w:r>
     </w:p>
     <w:sdt>
@@ -75,6 +75,25 @@
         <w:pStyle w:val="FirstParagraph"/>
       </w:pPr>
       <w:r>
+        <w:t xml:space="preserve">Copyright Ryan Womack, 2023. This work is licensed under</w:t>
+      </w:r>
+      <w:r>
+        <w:t xml:space="preserve"> </w:t>
+      </w:r>
+      <w:hyperlink r:id="rId20">
+        <w:r>
+          <w:rPr>
+            <w:rStyle w:val="Hyperlink"/>
+          </w:rPr>
+          <w:t xml:space="preserve">CC BY-NC-SA 4.0</w:t>
+        </w:r>
+      </w:hyperlink>
+    </w:p>
+    <w:p>
+      <w:pPr>
+        <w:pStyle w:val="BodyText"/>
+      </w:pPr>
+      <w:r>
         <w:rPr>
           <w:bCs/>
           <w:b/>
@@ -82,7 +101,7 @@
         <w:t xml:space="preserve">R Packages</w:t>
       </w:r>
     </w:p>
-    <w:bookmarkStart w:id="23" w:name="the-r-packages-book-by-wickham-and-bryan"/>
+    <w:bookmarkStart w:id="24" w:name="the-r-packages-book-by-wickham-and-bryan"/>
     <w:p>
       <w:pPr>
         <w:pStyle w:val="Heading2"/>
@@ -101,7 +120,7 @@
       <w:r>
         <w:t xml:space="preserve"> </w:t>
       </w:r>
-      <w:hyperlink r:id="rId20">
+      <w:hyperlink r:id="rId21">
         <w:r>
           <w:rPr>
             <w:rStyle w:val="Hyperlink"/>
@@ -116,7 +135,7 @@
         <w:t xml:space="preserve">by Hadley Wickham and Jennifer Bryan. This book is freely available on the web, so please consult for further details of topics that are only outlined here. The second edition has been finalized in June 2023.</w:t>
       </w:r>
     </w:p>
-    <w:bookmarkStart w:id="22" w:name="install-and-load-packages"/>
+    <w:bookmarkStart w:id="23" w:name="install-and-load-packages"/>
     <w:p>
       <w:pPr>
         <w:pStyle w:val="Heading3"/>
@@ -182,7 +201,7 @@
       <w:r>
         <w:t xml:space="preserve"> </w:t>
       </w:r>
-      <w:hyperlink r:id="rId21">
+      <w:hyperlink r:id="rId22">
         <w:r>
           <w:rPr>
             <w:rStyle w:val="Hyperlink"/>
@@ -691,16 +710,16 @@
         <w:rPr>
           <w:rStyle w:val="VerbatimChar"/>
         </w:rPr>
-        <w:t xml:space="preserve"> tz       US/Eastern</w:t>
-      </w:r>
-      <w:r>
-        <w:br/>
-      </w:r>
-      <w:r>
-        <w:rPr>
-          <w:rStyle w:val="VerbatimChar"/>
-        </w:rPr>
-        <w:t xml:space="preserve"> date     2023-10-17</w:t>
+        <w:t xml:space="preserve"> tz       America/New_York</w:t>
+      </w:r>
+      <w:r>
+        <w:br/>
+      </w:r>
+      <w:r>
+        <w:rPr>
+          <w:rStyle w:val="VerbatimChar"/>
+        </w:rPr>
+        <w:t xml:space="preserve"> date     2023-11-08</w:t>
       </w:r>
       <w:r>
         <w:br/>
@@ -739,7 +758,7 @@
         <w:rPr>
           <w:rStyle w:val="VerbatimChar"/>
         </w:rPr>
-        <w:t xml:space="preserve"> brio          1.1.3   2021-11-30 [2] CRAN (R 4.2.2)</w:t>
+        <w:t xml:space="preserve"> brio          1.1.3   2021-11-30 [2] CRAN (R 4.0.4)</w:t>
       </w:r>
       <w:r>
         <w:br/>
@@ -757,7 +776,7 @@
         <w:rPr>
           <w:rStyle w:val="VerbatimChar"/>
         </w:rPr>
-        <w:t xml:space="preserve"> callr         3.7.3   2022-11-02 [2] CRAN (R 4.2.2)</w:t>
+        <w:t xml:space="preserve"> callr         3.7.3   2022-11-02 [2] CRAN (R 4.2.1)</w:t>
       </w:r>
       <w:r>
         <w:br/>
@@ -775,7 +794,7 @@
         <w:rPr>
           <w:rStyle w:val="VerbatimChar"/>
         </w:rPr>
-        <w:t xml:space="preserve"> crayon        1.5.2   2022-09-29 [2] CRAN (R 4.2.2)</w:t>
+        <w:t xml:space="preserve"> crayon        1.5.2   2022-09-29 [2] CRAN (R 4.2.1)</w:t>
       </w:r>
       <w:r>
         <w:br/>
@@ -802,16 +821,16 @@
         <w:rPr>
           <w:rStyle w:val="VerbatimChar"/>
         </w:rPr>
-        <w:t xml:space="preserve"> ellipsis      0.3.2   2021-04-29 [2] CRAN (R 4.2.2)</w:t>
-      </w:r>
-      <w:r>
-        <w:br/>
-      </w:r>
-      <w:r>
-        <w:rPr>
-          <w:rStyle w:val="VerbatimChar"/>
-        </w:rPr>
-        <w:t xml:space="preserve"> evaluate      0.22    2023-09-29 [2] CRAN (R 4.2.2)</w:t>
+        <w:t xml:space="preserve"> ellipsis      0.3.2   2021-04-29 [2] CRAN (R 4.0.4)</w:t>
+      </w:r>
+      <w:r>
+        <w:br/>
+      </w:r>
+      <w:r>
+        <w:rPr>
+          <w:rStyle w:val="VerbatimChar"/>
+        </w:rPr>
+        <w:t xml:space="preserve"> evaluate      0.23    2023-11-01 [2] CRAN (R 4.2.2)</w:t>
       </w:r>
       <w:r>
         <w:br/>
@@ -838,16 +857,16 @@
         <w:rPr>
           <w:rStyle w:val="VerbatimChar"/>
         </w:rPr>
-        <w:t xml:space="preserve"> glue          1.6.2   2022-02-24 [2] CRAN (R 4.2.2)</w:t>
-      </w:r>
-      <w:r>
-        <w:br/>
-      </w:r>
-      <w:r>
-        <w:rPr>
-          <w:rStyle w:val="VerbatimChar"/>
-        </w:rPr>
-        <w:t xml:space="preserve"> htmltools     0.5.6.1 2023-10-06 [2] CRAN (R 4.2.2)</w:t>
+        <w:t xml:space="preserve"> glue          1.6.2   2022-02-24 [2] CRAN (R 4.1.2)</w:t>
+      </w:r>
+      <w:r>
+        <w:br/>
+      </w:r>
+      <w:r>
+        <w:rPr>
+          <w:rStyle w:val="VerbatimChar"/>
+        </w:rPr>
+        <w:t xml:space="preserve"> htmltools     0.5.7   2023-11-03 [2] CRAN (R 4.2.2)</w:t>
       </w:r>
       <w:r>
         <w:br/>
@@ -865,7 +884,7 @@
         <w:rPr>
           <w:rStyle w:val="VerbatimChar"/>
         </w:rPr>
-        <w:t xml:space="preserve"> httpuv        1.6.11  2023-05-11 [2] CRAN (R 4.2.2)</w:t>
+        <w:t xml:space="preserve"> httpuv        1.6.12  2023-10-23 [2] CRAN (R 4.2.2)</w:t>
       </w:r>
       <w:r>
         <w:br/>
@@ -883,7 +902,7 @@
         <w:rPr>
           <w:rStyle w:val="VerbatimChar"/>
         </w:rPr>
-        <w:t xml:space="preserve"> knitr         1.44    2023-09-11 [2] CRAN (R 4.2.2)</w:t>
+        <w:t xml:space="preserve"> knitr         1.45    2023-10-30 [2] CRAN (R 4.2.2)</w:t>
       </w:r>
       <w:r>
         <w:br/>
@@ -901,34 +920,34 @@
         <w:rPr>
           <w:rStyle w:val="VerbatimChar"/>
         </w:rPr>
-        <w:t xml:space="preserve"> lifecycle     1.0.3   2022-10-07 [2] CRAN (R 4.2.2)</w:t>
-      </w:r>
-      <w:r>
-        <w:br/>
-      </w:r>
-      <w:r>
-        <w:rPr>
-          <w:rStyle w:val="VerbatimChar"/>
-        </w:rPr>
-        <w:t xml:space="preserve"> magrittr      2.0.3   2022-03-30 [2] CRAN (R 4.2.2)</w:t>
-      </w:r>
-      <w:r>
-        <w:br/>
-      </w:r>
-      <w:r>
-        <w:rPr>
-          <w:rStyle w:val="VerbatimChar"/>
-        </w:rPr>
-        <w:t xml:space="preserve"> memoise       2.0.1   2021-11-26 [2] CRAN (R 4.2.2)</w:t>
-      </w:r>
-      <w:r>
-        <w:br/>
-      </w:r>
-      <w:r>
-        <w:rPr>
-          <w:rStyle w:val="VerbatimChar"/>
-        </w:rPr>
-        <w:t xml:space="preserve"> mime          0.12    2021-09-28 [2] CRAN (R 4.2.2)</w:t>
+        <w:t xml:space="preserve"> lifecycle     1.0.3   2022-10-07 [2] CRAN (R 4.2.1)</w:t>
+      </w:r>
+      <w:r>
+        <w:br/>
+      </w:r>
+      <w:r>
+        <w:rPr>
+          <w:rStyle w:val="VerbatimChar"/>
+        </w:rPr>
+        <w:t xml:space="preserve"> magrittr      2.0.3   2022-03-30 [2] CRAN (R 4.1.3)</w:t>
+      </w:r>
+      <w:r>
+        <w:br/>
+      </w:r>
+      <w:r>
+        <w:rPr>
+          <w:rStyle w:val="VerbatimChar"/>
+        </w:rPr>
+        <w:t xml:space="preserve"> memoise       2.0.1   2021-11-26 [2] CRAN (R 4.0.4)</w:t>
+      </w:r>
+      <w:r>
+        <w:br/>
+      </w:r>
+      <w:r>
+        <w:rPr>
+          <w:rStyle w:val="VerbatimChar"/>
+        </w:rPr>
+        <w:t xml:space="preserve"> mime          0.12    2021-09-28 [2] CRAN (R 4.0.4)</w:t>
       </w:r>
       <w:r>
         <w:br/>
@@ -1018,7 +1037,7 @@
         <w:rPr>
           <w:rStyle w:val="VerbatimChar"/>
         </w:rPr>
-        <w:t xml:space="preserve"> R6            2.5.1   2021-08-19 [2] CRAN (R 4.2.2)</w:t>
+        <w:t xml:space="preserve"> R6            2.5.1   2021-08-19 [2] CRAN (R 4.0.4)</w:t>
       </w:r>
       <w:r>
         <w:br/>
@@ -1045,7 +1064,7 @@
         <w:rPr>
           <w:rStyle w:val="VerbatimChar"/>
         </w:rPr>
-        <w:t xml:space="preserve"> rlang         1.1.1   2023-04-28 [2] CRAN (R 4.2.2)</w:t>
+        <w:t xml:space="preserve"> rlang         1.1.2   2023-11-04 [2] CRAN (R 4.2.2)</w:t>
       </w:r>
       <w:r>
         <w:br/>
@@ -1081,7 +1100,7 @@
         <w:rPr>
           <w:rStyle w:val="VerbatimChar"/>
         </w:rPr>
-        <w:t xml:space="preserve"> sessioninfo   1.2.2   2021-12-06 [2] CRAN (R 4.2.2)</w:t>
+        <w:t xml:space="preserve"> sessioninfo   1.2.2   2021-12-06 [2] CRAN (R 4.0.4)</w:t>
       </w:r>
       <w:r>
         <w:br/>
@@ -1153,7 +1172,7 @@
         <w:rPr>
           <w:rStyle w:val="VerbatimChar"/>
         </w:rPr>
-        <w:t xml:space="preserve"> xfun          0.40    2023-08-09 [2] CRAN (R 4.2.2)</w:t>
+        <w:t xml:space="preserve"> xfun          0.41    2023-11-01 [2] CRAN (R 4.2.2)</w:t>
       </w:r>
       <w:r>
         <w:br/>
@@ -1171,7 +1190,7 @@
         <w:rPr>
           <w:rStyle w:val="VerbatimChar"/>
         </w:rPr>
-        <w:t xml:space="preserve"> xtable        1.8-4   2019-04-21 [2] CRAN (R 4.2.2)</w:t>
+        <w:t xml:space="preserve"> xtable        1.8-4   2019-04-21 [2] CRAN (R 4.0.4)</w:t>
       </w:r>
       <w:r>
         <w:br/>
@@ -1234,9 +1253,9 @@
         <w:t xml:space="preserve">──────────────────────────────────────────────────────────────────────────────</w:t>
       </w:r>
     </w:p>
-    <w:bookmarkEnd w:id="22"/>
     <w:bookmarkEnd w:id="23"/>
-    <w:bookmarkStart w:id="38" w:name="X66b763e4a7ce6c8b8e4b1823ea4d48fce12ad4c"/>
+    <w:bookmarkEnd w:id="24"/>
+    <w:bookmarkStart w:id="39" w:name="X66b763e4a7ce6c8b8e4b1823ea4d48fce12ad4c"/>
     <w:p>
       <w:pPr>
         <w:pStyle w:val="Heading2"/>
@@ -1255,7 +1274,7 @@
       <w:r>
         <w:t xml:space="preserve"> </w:t>
       </w:r>
-      <w:hyperlink r:id="rId24">
+      <w:hyperlink r:id="rId25">
         <w:r>
           <w:rPr>
             <w:rStyle w:val="Hyperlink"/>
@@ -1384,7 +1403,7 @@
         <w:t xml:space="preserve">After we do this for our little package, we’ll coverage some additional details relating to the steps above.</w:t>
       </w:r>
     </w:p>
-    <w:bookmarkStart w:id="25" w:name="caution"/>
+    <w:bookmarkStart w:id="26" w:name="caution"/>
     <w:p>
       <w:pPr>
         <w:pStyle w:val="Heading3"/>
@@ -1401,8 +1420,8 @@
         <w:t xml:space="preserve">There is a conflict when using Rmarkdown to perform some of the steps below. We’re presenting the code in this .Rmd file since it allows us to insert explanatory text. But you may be better off running the R_Packages.R version of this code, since that version is more straightforward. Using Rmd causes some switching back and forth between the Rmd project directory and the package directory we’re creating. Just a caution!</w:t>
       </w:r>
     </w:p>
-    <w:bookmarkEnd w:id="25"/>
-    <w:bookmarkStart w:id="26" w:name="create_package-function"/>
+    <w:bookmarkEnd w:id="26"/>
+    <w:bookmarkStart w:id="27" w:name="create_package-function"/>
     <w:p>
       <w:pPr>
         <w:pStyle w:val="Heading3"/>
@@ -1907,8 +1926,8 @@
         <w:t xml:space="preserve">to take care of all of this for us.</w:t>
       </w:r>
     </w:p>
-    <w:bookmarkEnd w:id="26"/>
-    <w:bookmarkStart w:id="27" w:name="git"/>
+    <w:bookmarkEnd w:id="27"/>
+    <w:bookmarkStart w:id="28" w:name="git"/>
     <w:p>
       <w:pPr>
         <w:pStyle w:val="Heading3"/>
@@ -2059,8 +2078,8 @@
         <w:t xml:space="preserve">()</w:t>
       </w:r>
     </w:p>
-    <w:bookmarkEnd w:id="27"/>
-    <w:bookmarkStart w:id="28" w:name="writing-a-function"/>
+    <w:bookmarkEnd w:id="28"/>
+    <w:bookmarkStart w:id="29" w:name="writing-a-function"/>
     <w:p>
       <w:pPr>
         <w:pStyle w:val="Heading3"/>
@@ -2885,8 +2904,8 @@
         <w:t xml:space="preserve">In the actual development of a package, it is recommended to commit your changes using git as you go along, but we’ll omit those steps for clarity of exposition here.</w:t>
       </w:r>
     </w:p>
-    <w:bookmarkEnd w:id="28"/>
-    <w:bookmarkStart w:id="29" w:name="checking-your-work"/>
+    <w:bookmarkEnd w:id="29"/>
+    <w:bookmarkStart w:id="30" w:name="checking-your-work"/>
     <w:p>
       <w:pPr>
         <w:pStyle w:val="Heading3"/>
@@ -2951,8 +2970,8 @@
         <w:t xml:space="preserve">We get a lot of output and a useful note and a warning in this case.</w:t>
       </w:r>
     </w:p>
-    <w:bookmarkEnd w:id="29"/>
-    <w:bookmarkStart w:id="30" w:name="filling-in-the-details"/>
+    <w:bookmarkEnd w:id="30"/>
+    <w:bookmarkStart w:id="31" w:name="filling-in-the-details"/>
     <w:p>
       <w:pPr>
         <w:pStyle w:val="Heading3"/>
@@ -3159,6 +3178,39 @@
         </w:rPr>
         <w:t xml:space="preserve">?funkyadd</w:t>
       </w:r>
+      <w:r>
+        <w:br/>
+      </w:r>
+      <w:r>
+        <w:rPr>
+          <w:rStyle w:val="FunctionTok"/>
+        </w:rPr>
+        <w:t xml:space="preserve">library</w:t>
+      </w:r>
+      <w:r>
+        <w:rPr>
+          <w:rStyle w:val="NormalTok"/>
+        </w:rPr>
+        <w:t xml:space="preserve">(</w:t>
+      </w:r>
+      <w:r>
+        <w:rPr>
+          <w:rStyle w:val="AttributeTok"/>
+        </w:rPr>
+        <w:t xml:space="preserve">help=</w:t>
+      </w:r>
+      <w:r>
+        <w:rPr>
+          <w:rStyle w:val="StringTok"/>
+        </w:rPr>
+        <w:t xml:space="preserve">"littlePackage"</w:t>
+      </w:r>
+      <w:r>
+        <w:rPr>
+          <w:rStyle w:val="NormalTok"/>
+        </w:rPr>
+        <w:t xml:space="preserve">)</w:t>
+      </w:r>
     </w:p>
     <w:p>
       <w:pPr>
@@ -3197,15 +3249,494 @@
         <w:t xml:space="preserve"> </w:t>
       </w:r>
       <w:r>
+        <w:t xml:space="preserve">command. We can also view the overall package description with the</w:t>
+      </w:r>
+      <w:r>
+        <w:t xml:space="preserve"> </w:t>
+      </w:r>
+      <w:r>
+        <w:rPr>
+          <w:iCs/>
+          <w:i/>
+        </w:rPr>
+        <w:t xml:space="preserve">library(help=</w:t>
+      </w:r>
+      <w:r>
+        <w:rPr>
+          <w:iCs/>
+          <w:i/>
+        </w:rPr>
+        <w:t xml:space="preserve">“</w:t>
+      </w:r>
+      <w:r>
+        <w:rPr>
+          <w:iCs/>
+          <w:i/>
+        </w:rPr>
+        <w:t xml:space="preserve">littlePackage</w:t>
+      </w:r>
+      <w:r>
+        <w:rPr>
+          <w:iCs/>
+          <w:i/>
+        </w:rPr>
+        <w:t xml:space="preserve">”</w:t>
+      </w:r>
+      <w:r>
+        <w:rPr>
+          <w:iCs/>
+          <w:i/>
+        </w:rPr>
+        <w:t xml:space="preserve">)</w:t>
+      </w:r>
+      <w:r>
+        <w:t xml:space="preserve"> </w:t>
+      </w:r>
+      <w:r>
+        <w:t xml:space="preserve">command</w:t>
+      </w:r>
+    </w:p>
+    <w:p>
+      <w:pPr>
+        <w:pStyle w:val="BodyText"/>
+      </w:pPr>
+      <w:r>
+        <w:t xml:space="preserve">We can now</w:t>
+      </w:r>
+      <w:r>
+        <w:t xml:space="preserve"> </w:t>
+      </w:r>
+      <w:r>
+        <w:rPr>
+          <w:iCs/>
+          <w:i/>
+        </w:rPr>
+        <w:t xml:space="preserve">check</w:t>
+      </w:r>
+      <w:r>
+        <w:t xml:space="preserve"> </w:t>
+      </w:r>
+      <w:r>
+        <w:t xml:space="preserve">and</w:t>
+      </w:r>
+      <w:r>
+        <w:t xml:space="preserve"> </w:t>
+      </w:r>
+      <w:r>
+        <w:rPr>
+          <w:iCs/>
+          <w:i/>
+        </w:rPr>
+        <w:t xml:space="preserve">install</w:t>
+      </w:r>
+      <w:r>
+        <w:t xml:space="preserve"> </w:t>
+      </w:r>
+      <w:r>
+        <w:t xml:space="preserve">the package to include it in our R space. We can now load it with a</w:t>
+      </w:r>
+      <w:r>
+        <w:t xml:space="preserve"> </w:t>
+      </w:r>
+      <w:r>
+        <w:rPr>
+          <w:iCs/>
+          <w:i/>
+        </w:rPr>
+        <w:t xml:space="preserve">library</w:t>
+      </w:r>
+      <w:r>
+        <w:t xml:space="preserve"> </w:t>
+      </w:r>
+      <w:r>
+        <w:t xml:space="preserve">command, although you may still want to</w:t>
+      </w:r>
+      <w:r>
+        <w:t xml:space="preserve"> </w:t>
+      </w:r>
+      <w:r>
+        <w:rPr>
+          <w:iCs/>
+          <w:i/>
+        </w:rPr>
+        <w:t xml:space="preserve">load_all</w:t>
+      </w:r>
+      <w:r>
+        <w:t xml:space="preserve"> </w:t>
+      </w:r>
+      <w:r>
+        <w:t xml:space="preserve">to be safe. Our functions should work now.</w:t>
+      </w:r>
+    </w:p>
+    <w:p>
+      <w:pPr>
+        <w:pStyle w:val="SourceCode"/>
+      </w:pPr>
+      <w:r>
+        <w:rPr>
+          <w:rStyle w:val="FunctionTok"/>
+        </w:rPr>
+        <w:t xml:space="preserve">check</w:t>
+      </w:r>
+      <w:r>
+        <w:rPr>
+          <w:rStyle w:val="NormalTok"/>
+        </w:rPr>
+        <w:t xml:space="preserve">()</w:t>
+      </w:r>
+      <w:r>
+        <w:br/>
+      </w:r>
+      <w:r>
+        <w:rPr>
+          <w:rStyle w:val="FunctionTok"/>
+        </w:rPr>
+        <w:t xml:space="preserve">install</w:t>
+      </w:r>
+      <w:r>
+        <w:rPr>
+          <w:rStyle w:val="NormalTok"/>
+        </w:rPr>
+        <w:t xml:space="preserve">()</w:t>
+      </w:r>
+      <w:r>
+        <w:br/>
+      </w:r>
+      <w:r>
+        <w:rPr>
+          <w:rStyle w:val="FunctionTok"/>
+        </w:rPr>
+        <w:t xml:space="preserve">library</w:t>
+      </w:r>
+      <w:r>
+        <w:rPr>
+          <w:rStyle w:val="NormalTok"/>
+        </w:rPr>
+        <w:t xml:space="preserve">(littlePackage)</w:t>
+      </w:r>
+      <w:r>
+        <w:br/>
+      </w:r>
+      <w:r>
+        <w:rPr>
+          <w:rStyle w:val="FunctionTok"/>
+        </w:rPr>
+        <w:t xml:space="preserve">load_all</w:t>
+      </w:r>
+      <w:r>
+        <w:rPr>
+          <w:rStyle w:val="NormalTok"/>
+        </w:rPr>
+        <w:t xml:space="preserve">()</w:t>
+      </w:r>
+      <w:r>
+        <w:br/>
+      </w:r>
+      <w:r>
+        <w:rPr>
+          <w:rStyle w:val="FunctionTok"/>
+        </w:rPr>
+        <w:t xml:space="preserve">randomadd</w:t>
+      </w:r>
+      <w:r>
+        <w:rPr>
+          <w:rStyle w:val="NormalTok"/>
+        </w:rPr>
+        <w:t xml:space="preserve">(</w:t>
+      </w:r>
+      <w:r>
+        <w:rPr>
+          <w:rStyle w:val="DecValTok"/>
+        </w:rPr>
+        <w:t xml:space="preserve">3</w:t>
+      </w:r>
+      <w:r>
+        <w:rPr>
+          <w:rStyle w:val="NormalTok"/>
+        </w:rPr>
+        <w:t xml:space="preserve">,</w:t>
+      </w:r>
+      <w:r>
+        <w:rPr>
+          <w:rStyle w:val="DecValTok"/>
+        </w:rPr>
+        <w:t xml:space="preserve">6</w:t>
+      </w:r>
+      <w:r>
+        <w:rPr>
+          <w:rStyle w:val="NormalTok"/>
+        </w:rPr>
+        <w:t xml:space="preserve">)</w:t>
+      </w:r>
+    </w:p>
+    <w:p>
+      <w:pPr>
+        <w:pStyle w:val="FirstParagraph"/>
+      </w:pPr>
+      <w:r>
+        <w:t xml:space="preserve">We can test our package systematically by loading</w:t>
+      </w:r>
+      <w:r>
+        <w:t xml:space="preserve"> </w:t>
+      </w:r>
+      <w:r>
+        <w:rPr>
+          <w:iCs/>
+          <w:i/>
+        </w:rPr>
+        <w:t xml:space="preserve">use_testthat</w:t>
+      </w:r>
+      <w:r>
+        <w:t xml:space="preserve"> </w:t>
+      </w:r>
+      <w:r>
+        <w:t xml:space="preserve">and then running tests using</w:t>
+      </w:r>
+      <w:r>
+        <w:t xml:space="preserve"> </w:t>
+      </w:r>
+      <w:r>
+        <w:rPr>
+          <w:iCs/>
+          <w:i/>
+        </w:rPr>
+        <w:t xml:space="preserve">use_test</w:t>
+      </w:r>
+      <w:r>
+        <w:t xml:space="preserve">. Note that we have to create our own tests to run them. These might check, for example, that the results of certain functions fall into the values we expect them to take. The</w:t>
+      </w:r>
+      <w:r>
+        <w:t xml:space="preserve"> </w:t>
+      </w:r>
+      <w:r>
+        <w:rPr>
+          <w:iCs/>
+          <w:i/>
+        </w:rPr>
+        <w:t xml:space="preserve">use_test</w:t>
+      </w:r>
+      <w:r>
+        <w:t xml:space="preserve"> </w:t>
+      </w:r>
+      <w:r>
+        <w:t xml:space="preserve">function will insert properly named R files into a</w:t>
+      </w:r>
+      <w:r>
+        <w:t xml:space="preserve"> </w:t>
+      </w:r>
+      <w:r>
+        <w:t xml:space="preserve">“</w:t>
+      </w:r>
+      <w:r>
+        <w:t xml:space="preserve">tests</w:t>
+      </w:r>
+      <w:r>
+        <w:t xml:space="preserve">”</w:t>
+      </w:r>
+      <w:r>
+        <w:t xml:space="preserve"> </w:t>
+      </w:r>
+      <w:r>
+        <w:t xml:space="preserve">directory, but it is up to you to edit them into something sensible. Once tests are created, you can run them all with the</w:t>
+      </w:r>
+      <w:r>
+        <w:t xml:space="preserve"> </w:t>
+      </w:r>
+      <w:r>
+        <w:rPr>
+          <w:iCs/>
+          <w:i/>
+        </w:rPr>
+        <w:t xml:space="preserve">test</w:t>
+      </w:r>
+      <w:r>
+        <w:t xml:space="preserve"> </w:t>
+      </w:r>
+      <w:r>
         <w:t xml:space="preserve">command.</w:t>
       </w:r>
     </w:p>
     <w:p>
       <w:pPr>
+        <w:pStyle w:val="SourceCode"/>
+      </w:pPr>
+      <w:r>
+        <w:rPr>
+          <w:rStyle w:val="FunctionTok"/>
+        </w:rPr>
+        <w:t xml:space="preserve">use_testthat</w:t>
+      </w:r>
+      <w:r>
+        <w:rPr>
+          <w:rStyle w:val="NormalTok"/>
+        </w:rPr>
+        <w:t xml:space="preserve">()</w:t>
+      </w:r>
+      <w:r>
+        <w:br/>
+      </w:r>
+      <w:r>
+        <w:rPr>
+          <w:rStyle w:val="FunctionTok"/>
+        </w:rPr>
+        <w:t xml:space="preserve">use_test</w:t>
+      </w:r>
+      <w:r>
+        <w:rPr>
+          <w:rStyle w:val="NormalTok"/>
+        </w:rPr>
+        <w:t xml:space="preserve">(</w:t>
+      </w:r>
+      <w:r>
+        <w:rPr>
+          <w:rStyle w:val="StringTok"/>
+        </w:rPr>
+        <w:t xml:space="preserve">"funkyadd"</w:t>
+      </w:r>
+      <w:r>
+        <w:rPr>
+          <w:rStyle w:val="NormalTok"/>
+        </w:rPr>
+        <w:t xml:space="preserve">)</w:t>
+      </w:r>
+      <w:r>
+        <w:br/>
+      </w:r>
+      <w:r>
+        <w:rPr>
+          <w:rStyle w:val="FunctionTok"/>
+        </w:rPr>
+        <w:t xml:space="preserve">test</w:t>
+      </w:r>
+      <w:r>
+        <w:rPr>
+          <w:rStyle w:val="NormalTok"/>
+        </w:rPr>
+        <w:t xml:space="preserve">()</w:t>
+      </w:r>
+    </w:p>
+    <w:bookmarkEnd w:id="31"/>
+    <w:bookmarkStart w:id="32" w:name="some-additional-useful-commands"/>
+    <w:p>
+      <w:pPr>
+        <w:pStyle w:val="Heading3"/>
+      </w:pPr>
+      <w:r>
+        <w:t xml:space="preserve">2.7 Some additional useful commands</w:t>
+      </w:r>
+    </w:p>
+    <w:p>
+      <w:pPr>
+        <w:pStyle w:val="FirstParagraph"/>
+      </w:pPr>
+      <w:r>
+        <w:t xml:space="preserve">We can require the use of certain packages with the</w:t>
+      </w:r>
+      <w:r>
+        <w:t xml:space="preserve"> </w:t>
+      </w:r>
+      <w:r>
+        <w:rPr>
+          <w:iCs/>
+          <w:i/>
+        </w:rPr>
+        <w:t xml:space="preserve">use_package</w:t>
+      </w:r>
+      <w:r>
+        <w:t xml:space="preserve"> </w:t>
+      </w:r>
+      <w:r>
+        <w:t xml:space="preserve">command.</w:t>
+      </w:r>
+    </w:p>
+    <w:p>
+      <w:pPr>
         <w:pStyle w:val="BodyText"/>
       </w:pPr>
       <w:r>
-        <w:t xml:space="preserve">We can now</w:t>
+        <w:t xml:space="preserve">We can connect our project to a specific Github repository using the</w:t>
+      </w:r>
+      <w:r>
+        <w:t xml:space="preserve"> </w:t>
+      </w:r>
+      <w:r>
+        <w:rPr>
+          <w:iCs/>
+          <w:i/>
+        </w:rPr>
+        <w:t xml:space="preserve">use_github</w:t>
+      </w:r>
+      <w:r>
+        <w:t xml:space="preserve"> </w:t>
+      </w:r>
+      <w:r>
+        <w:t xml:space="preserve">command.</w:t>
+      </w:r>
+    </w:p>
+    <w:p>
+      <w:pPr>
+        <w:pStyle w:val="BodyText"/>
+      </w:pPr>
+      <w:r>
+        <w:t xml:space="preserve">For usage on Github, we need a more complete README file. The</w:t>
+      </w:r>
+      <w:r>
+        <w:t xml:space="preserve"> </w:t>
+      </w:r>
+      <w:r>
+        <w:rPr>
+          <w:iCs/>
+          <w:i/>
+        </w:rPr>
+        <w:t xml:space="preserve">use_readme_rmd</w:t>
+      </w:r>
+      <w:r>
+        <w:t xml:space="preserve"> </w:t>
+      </w:r>
+      <w:r>
+        <w:t xml:space="preserve">command will set this up for us. This creates a README.Rmd file that is structured for typical R package usage, along with a process for generating a Github-friendly README.md file as well. Just use the</w:t>
+      </w:r>
+      <w:r>
+        <w:t xml:space="preserve"> </w:t>
+      </w:r>
+      <w:r>
+        <w:rPr>
+          <w:iCs/>
+          <w:i/>
+        </w:rPr>
+        <w:t xml:space="preserve">build_readme</w:t>
+      </w:r>
+      <w:r>
+        <w:t xml:space="preserve"> </w:t>
+      </w:r>
+      <w:r>
+        <w:t xml:space="preserve">command to render the .md formatted file.</w:t>
+      </w:r>
+    </w:p>
+    <w:p>
+      <w:pPr>
+        <w:pStyle w:val="BodyText"/>
+      </w:pPr>
+      <w:r>
+        <w:t xml:space="preserve">These steps are highly recommended for a working package, but we won’t try to reproduce them in this short introduction.</w:t>
+      </w:r>
+    </w:p>
+    <w:bookmarkEnd w:id="32"/>
+    <w:bookmarkStart w:id="33" w:name="finishing-up-the-little-package"/>
+    <w:p>
+      <w:pPr>
+        <w:pStyle w:val="Heading3"/>
+      </w:pPr>
+      <w:r>
+        <w:t xml:space="preserve">2.8 Finishing up the little package</w:t>
+      </w:r>
+    </w:p>
+    <w:p>
+      <w:pPr>
+        <w:pStyle w:val="FirstParagraph"/>
+      </w:pPr>
+      <w:r>
+        <w:t xml:space="preserve">A final</w:t>
       </w:r>
       <w:r>
         <w:t xml:space="preserve"> </w:t>
@@ -3237,39 +3768,7 @@
         <w:t xml:space="preserve"> </w:t>
       </w:r>
       <w:r>
-        <w:t xml:space="preserve">the package to include it in our R space. We can now load it with a</w:t>
-      </w:r>
-      <w:r>
-        <w:t xml:space="preserve"> </w:t>
-      </w:r>
-      <w:r>
-        <w:rPr>
-          <w:iCs/>
-          <w:i/>
-        </w:rPr>
-        <w:t xml:space="preserve">library</w:t>
-      </w:r>
-      <w:r>
-        <w:t xml:space="preserve"> </w:t>
-      </w:r>
-      <w:r>
-        <w:t xml:space="preserve">command, although you may still want to</w:t>
-      </w:r>
-      <w:r>
-        <w:t xml:space="preserve"> </w:t>
-      </w:r>
-      <w:r>
-        <w:rPr>
-          <w:iCs/>
-          <w:i/>
-        </w:rPr>
-        <w:t xml:space="preserve">load_all</w:t>
-      </w:r>
-      <w:r>
-        <w:t xml:space="preserve"> </w:t>
-      </w:r>
-      <w:r>
-        <w:t xml:space="preserve">to be safe. Our functions should work now.</w:t>
+        <w:t xml:space="preserve">once you are satisfied with all the edits on your package will finalize, rebuild, and install the package properly.</w:t>
       </w:r>
     </w:p>
     <w:p>
@@ -3303,412 +3802,9 @@
         </w:rPr>
         <w:t xml:space="preserve">()</w:t>
       </w:r>
-      <w:r>
-        <w:br/>
-      </w:r>
-      <w:r>
-        <w:rPr>
-          <w:rStyle w:val="FunctionTok"/>
-        </w:rPr>
-        <w:t xml:space="preserve">library</w:t>
-      </w:r>
-      <w:r>
-        <w:rPr>
-          <w:rStyle w:val="NormalTok"/>
-        </w:rPr>
-        <w:t xml:space="preserve">(littlePackage)</w:t>
-      </w:r>
-      <w:r>
-        <w:br/>
-      </w:r>
-      <w:r>
-        <w:rPr>
-          <w:rStyle w:val="FunctionTok"/>
-        </w:rPr>
-        <w:t xml:space="preserve">load_all</w:t>
-      </w:r>
-      <w:r>
-        <w:rPr>
-          <w:rStyle w:val="NormalTok"/>
-        </w:rPr>
-        <w:t xml:space="preserve">()</w:t>
-      </w:r>
-      <w:r>
-        <w:br/>
-      </w:r>
-      <w:r>
-        <w:rPr>
-          <w:rStyle w:val="FunctionTok"/>
-        </w:rPr>
-        <w:t xml:space="preserve">randomadd</w:t>
-      </w:r>
-      <w:r>
-        <w:rPr>
-          <w:rStyle w:val="NormalTok"/>
-        </w:rPr>
-        <w:t xml:space="preserve">(</w:t>
-      </w:r>
-      <w:r>
-        <w:rPr>
-          <w:rStyle w:val="DecValTok"/>
-        </w:rPr>
-        <w:t xml:space="preserve">3</w:t>
-      </w:r>
-      <w:r>
-        <w:rPr>
-          <w:rStyle w:val="NormalTok"/>
-        </w:rPr>
-        <w:t xml:space="preserve">,</w:t>
-      </w:r>
-      <w:r>
-        <w:rPr>
-          <w:rStyle w:val="DecValTok"/>
-        </w:rPr>
-        <w:t xml:space="preserve">6</w:t>
-      </w:r>
-      <w:r>
-        <w:rPr>
-          <w:rStyle w:val="NormalTok"/>
-        </w:rPr>
-        <w:t xml:space="preserve">)</w:t>
-      </w:r>
-    </w:p>
-    <w:p>
-      <w:pPr>
-        <w:pStyle w:val="FirstParagraph"/>
-      </w:pPr>
-      <w:r>
-        <w:t xml:space="preserve">We can test our package systematically by loading</w:t>
-      </w:r>
-      <w:r>
-        <w:t xml:space="preserve"> </w:t>
-      </w:r>
-      <w:r>
-        <w:rPr>
-          <w:iCs/>
-          <w:i/>
-        </w:rPr>
-        <w:t xml:space="preserve">use_testthat</w:t>
-      </w:r>
-      <w:r>
-        <w:t xml:space="preserve"> </w:t>
-      </w:r>
-      <w:r>
-        <w:t xml:space="preserve">and then running tests using</w:t>
-      </w:r>
-      <w:r>
-        <w:t xml:space="preserve"> </w:t>
-      </w:r>
-      <w:r>
-        <w:rPr>
-          <w:iCs/>
-          <w:i/>
-        </w:rPr>
-        <w:t xml:space="preserve">use_test</w:t>
-      </w:r>
-      <w:r>
-        <w:t xml:space="preserve">. Note that we have to create our own tests to run them. These might check, for example, that the results of certain functions fall into the values we expect them to take. The</w:t>
-      </w:r>
-      <w:r>
-        <w:t xml:space="preserve"> </w:t>
-      </w:r>
-      <w:r>
-        <w:rPr>
-          <w:iCs/>
-          <w:i/>
-        </w:rPr>
-        <w:t xml:space="preserve">use_test</w:t>
-      </w:r>
-      <w:r>
-        <w:t xml:space="preserve"> </w:t>
-      </w:r>
-      <w:r>
-        <w:t xml:space="preserve">function will insert properly named R files into a</w:t>
-      </w:r>
-      <w:r>
-        <w:t xml:space="preserve"> </w:t>
-      </w:r>
-      <w:r>
-        <w:t xml:space="preserve">“</w:t>
-      </w:r>
-      <w:r>
-        <w:t xml:space="preserve">tests</w:t>
-      </w:r>
-      <w:r>
-        <w:t xml:space="preserve">”</w:t>
-      </w:r>
-      <w:r>
-        <w:t xml:space="preserve"> </w:t>
-      </w:r>
-      <w:r>
-        <w:t xml:space="preserve">directory, but it is up to you to edit them into something sensible. Once tests are created, you can run them all with the</w:t>
-      </w:r>
-      <w:r>
-        <w:t xml:space="preserve"> </w:t>
-      </w:r>
-      <w:r>
-        <w:rPr>
-          <w:iCs/>
-          <w:i/>
-        </w:rPr>
-        <w:t xml:space="preserve">test</w:t>
-      </w:r>
-      <w:r>
-        <w:t xml:space="preserve"> </w:t>
-      </w:r>
-      <w:r>
-        <w:t xml:space="preserve">command.</w:t>
-      </w:r>
-    </w:p>
-    <w:p>
-      <w:pPr>
-        <w:pStyle w:val="SourceCode"/>
-      </w:pPr>
-      <w:r>
-        <w:rPr>
-          <w:rStyle w:val="FunctionTok"/>
-        </w:rPr>
-        <w:t xml:space="preserve">use_testthat</w:t>
-      </w:r>
-      <w:r>
-        <w:rPr>
-          <w:rStyle w:val="NormalTok"/>
-        </w:rPr>
-        <w:t xml:space="preserve">()</w:t>
-      </w:r>
-      <w:r>
-        <w:br/>
-      </w:r>
-      <w:r>
-        <w:rPr>
-          <w:rStyle w:val="FunctionTok"/>
-        </w:rPr>
-        <w:t xml:space="preserve">use_test</w:t>
-      </w:r>
-      <w:r>
-        <w:rPr>
-          <w:rStyle w:val="NormalTok"/>
-        </w:rPr>
-        <w:t xml:space="preserve">(</w:t>
-      </w:r>
-      <w:r>
-        <w:rPr>
-          <w:rStyle w:val="StringTok"/>
-        </w:rPr>
-        <w:t xml:space="preserve">"funkyadd"</w:t>
-      </w:r>
-      <w:r>
-        <w:rPr>
-          <w:rStyle w:val="NormalTok"/>
-        </w:rPr>
-        <w:t xml:space="preserve">)</w:t>
-      </w:r>
-      <w:r>
-        <w:br/>
-      </w:r>
-      <w:r>
-        <w:rPr>
-          <w:rStyle w:val="FunctionTok"/>
-        </w:rPr>
-        <w:t xml:space="preserve">test</w:t>
-      </w:r>
-      <w:r>
-        <w:rPr>
-          <w:rStyle w:val="NormalTok"/>
-        </w:rPr>
-        <w:t xml:space="preserve">()</w:t>
-      </w:r>
-    </w:p>
-    <w:bookmarkEnd w:id="30"/>
-    <w:bookmarkStart w:id="31" w:name="some-additional-useful-commands"/>
-    <w:p>
-      <w:pPr>
-        <w:pStyle w:val="Heading3"/>
-      </w:pPr>
-      <w:r>
-        <w:t xml:space="preserve">2.7 Some additional useful commands</w:t>
-      </w:r>
-    </w:p>
-    <w:p>
-      <w:pPr>
-        <w:pStyle w:val="FirstParagraph"/>
-      </w:pPr>
-      <w:r>
-        <w:t xml:space="preserve">We can require the use of certain packages with the</w:t>
-      </w:r>
-      <w:r>
-        <w:t xml:space="preserve"> </w:t>
-      </w:r>
-      <w:r>
-        <w:rPr>
-          <w:iCs/>
-          <w:i/>
-        </w:rPr>
-        <w:t xml:space="preserve">use_package</w:t>
-      </w:r>
-      <w:r>
-        <w:t xml:space="preserve"> </w:t>
-      </w:r>
-      <w:r>
-        <w:t xml:space="preserve">command.</w:t>
-      </w:r>
-    </w:p>
-    <w:p>
-      <w:pPr>
-        <w:pStyle w:val="BodyText"/>
-      </w:pPr>
-      <w:r>
-        <w:t xml:space="preserve">We can connect our project to a specific Github repository using the</w:t>
-      </w:r>
-      <w:r>
-        <w:t xml:space="preserve"> </w:t>
-      </w:r>
-      <w:r>
-        <w:rPr>
-          <w:iCs/>
-          <w:i/>
-        </w:rPr>
-        <w:t xml:space="preserve">use_github</w:t>
-      </w:r>
-      <w:r>
-        <w:t xml:space="preserve"> </w:t>
-      </w:r>
-      <w:r>
-        <w:t xml:space="preserve">command.</w:t>
-      </w:r>
-    </w:p>
-    <w:p>
-      <w:pPr>
-        <w:pStyle w:val="BodyText"/>
-      </w:pPr>
-      <w:r>
-        <w:t xml:space="preserve">For usage on Github, we need a more complete README file. The</w:t>
-      </w:r>
-      <w:r>
-        <w:t xml:space="preserve"> </w:t>
-      </w:r>
-      <w:r>
-        <w:rPr>
-          <w:iCs/>
-          <w:i/>
-        </w:rPr>
-        <w:t xml:space="preserve">use_readme_rmd</w:t>
-      </w:r>
-      <w:r>
-        <w:t xml:space="preserve"> </w:t>
-      </w:r>
-      <w:r>
-        <w:t xml:space="preserve">command will set this up for us. This creates a README.Rmd file that is structured for typical R package usage, along with a process for generating a Github-friendly README.md file as well. Just use the</w:t>
-      </w:r>
-      <w:r>
-        <w:t xml:space="preserve"> </w:t>
-      </w:r>
-      <w:r>
-        <w:rPr>
-          <w:iCs/>
-          <w:i/>
-        </w:rPr>
-        <w:t xml:space="preserve">build_readme</w:t>
-      </w:r>
-      <w:r>
-        <w:t xml:space="preserve"> </w:t>
-      </w:r>
-      <w:r>
-        <w:t xml:space="preserve">command to render the .md formatted file.</w:t>
-      </w:r>
-    </w:p>
-    <w:p>
-      <w:pPr>
-        <w:pStyle w:val="BodyText"/>
-      </w:pPr>
-      <w:r>
-        <w:t xml:space="preserve">These steps are highly recommended for a working package, but we won’t try to reproduce them in this short introduction.</w:t>
-      </w:r>
-    </w:p>
-    <w:bookmarkEnd w:id="31"/>
-    <w:bookmarkStart w:id="32" w:name="finishing-up-the-little-package"/>
-    <w:p>
-      <w:pPr>
-        <w:pStyle w:val="Heading3"/>
-      </w:pPr>
-      <w:r>
-        <w:t xml:space="preserve">2.8 Finishing up the little package</w:t>
-      </w:r>
-    </w:p>
-    <w:p>
-      <w:pPr>
-        <w:pStyle w:val="FirstParagraph"/>
-      </w:pPr>
-      <w:r>
-        <w:t xml:space="preserve">A final</w:t>
-      </w:r>
-      <w:r>
-        <w:t xml:space="preserve"> </w:t>
-      </w:r>
-      <w:r>
-        <w:rPr>
-          <w:iCs/>
-          <w:i/>
-        </w:rPr>
-        <w:t xml:space="preserve">check</w:t>
-      </w:r>
-      <w:r>
-        <w:t xml:space="preserve"> </w:t>
-      </w:r>
-      <w:r>
-        <w:t xml:space="preserve">and</w:t>
-      </w:r>
-      <w:r>
-        <w:t xml:space="preserve"> </w:t>
-      </w:r>
-      <w:r>
-        <w:rPr>
-          <w:iCs/>
-          <w:i/>
-        </w:rPr>
-        <w:t xml:space="preserve">install</w:t>
-      </w:r>
-      <w:r>
-        <w:t xml:space="preserve"> </w:t>
-      </w:r>
-      <w:r>
-        <w:t xml:space="preserve">once you are satisfied with all the edits on your package will finalize, rebuild, and install the package properly.</w:t>
-      </w:r>
-    </w:p>
-    <w:p>
-      <w:pPr>
-        <w:pStyle w:val="SourceCode"/>
-      </w:pPr>
-      <w:r>
-        <w:rPr>
-          <w:rStyle w:val="FunctionTok"/>
-        </w:rPr>
-        <w:t xml:space="preserve">check</w:t>
-      </w:r>
-      <w:r>
-        <w:rPr>
-          <w:rStyle w:val="NormalTok"/>
-        </w:rPr>
-        <w:t xml:space="preserve">()</w:t>
-      </w:r>
-      <w:r>
-        <w:br/>
-      </w:r>
-      <w:r>
-        <w:rPr>
-          <w:rStyle w:val="FunctionTok"/>
-        </w:rPr>
-        <w:t xml:space="preserve">install</w:t>
-      </w:r>
-      <w:r>
-        <w:rPr>
-          <w:rStyle w:val="NormalTok"/>
-        </w:rPr>
-        <w:t xml:space="preserve">()</w:t>
-      </w:r>
-    </w:p>
-    <w:bookmarkEnd w:id="32"/>
-    <w:bookmarkStart w:id="37" w:name="review-of-command-sequence"/>
+    </w:p>
+    <w:bookmarkEnd w:id="33"/>
+    <w:bookmarkStart w:id="38" w:name="review-of-command-sequence"/>
     <w:p>
       <w:pPr>
         <w:pStyle w:val="Heading3"/>
@@ -3926,18 +4022,18 @@
           <wp:inline>
             <wp:extent cx="4318169" cy="2966448"/>
             <wp:effectExtent b="0" l="0" r="0" t="0"/>
-            <wp:docPr descr="Workflow for package creation" title="" id="34" name="Picture"/>
+            <wp:docPr descr="Workflow for package creation" title="" id="35" name="Picture"/>
             <a:graphic>
               <a:graphicData uri="http://schemas.openxmlformats.org/drawingml/2006/picture">
                 <pic:pic>
                   <pic:nvPicPr>
-                    <pic:cNvPr descr="package_workflow.png" id="35" name="Picture"/>
+                    <pic:cNvPr descr="package_workflow.png" id="36" name="Picture"/>
                     <pic:cNvPicPr>
                       <a:picLocks noChangeArrowheads="1" noChangeAspect="1"/>
                     </pic:cNvPicPr>
                   </pic:nvPicPr>
                   <pic:blipFill>
-                    <a:blip r:embed="rId33"/>
+                    <a:blip r:embed="rId34"/>
                     <a:stretch>
                       <a:fillRect/>
                     </a:stretch>
@@ -3972,7 +4068,7 @@
       <w:r>
         <w:t xml:space="preserve"> </w:t>
       </w:r>
-      <w:hyperlink r:id="rId36">
+      <w:hyperlink r:id="rId37">
         <w:r>
           <w:rPr>
             <w:rStyle w:val="Hyperlink"/>
@@ -4175,9 +4271,9 @@
         <w:t xml:space="preserve">check()</w:t>
       </w:r>
     </w:p>
-    <w:bookmarkEnd w:id="37"/>
     <w:bookmarkEnd w:id="38"/>
-    <w:bookmarkStart w:id="53" w:name="X35c094c9234bd867c999aaef0930278f9af817d"/>
+    <w:bookmarkEnd w:id="39"/>
+    <w:bookmarkStart w:id="54" w:name="X35c094c9234bd867c999aaef0930278f9af817d"/>
     <w:p>
       <w:pPr>
         <w:pStyle w:val="Heading2"/>
@@ -4188,7 +4284,7 @@
       <w:r>
         <w:t xml:space="preserve"> </w:t>
       </w:r>
-      <w:hyperlink r:id="rId20">
+      <w:hyperlink r:id="rId21">
         <w:r>
           <w:rPr>
             <w:rStyle w:val="Hyperlink"/>
@@ -4207,7 +4303,7 @@
       <w:r>
         <w:t xml:space="preserve"> </w:t>
       </w:r>
-      <w:hyperlink r:id="rId39">
+      <w:hyperlink r:id="rId40">
         <w:r>
           <w:rPr>
             <w:rStyle w:val="Hyperlink"/>
@@ -4355,7 +4451,7 @@
         <w:t xml:space="preserve">Every package mentioned in NAMESPACE must also be present in the Imports or Depends fields.</w:t>
       </w:r>
     </w:p>
-    <w:bookmarkStart w:id="43" w:name="code-style-extracts-from-r-packages-book"/>
+    <w:bookmarkStart w:id="44" w:name="code-style-extracts-from-r-packages-book"/>
     <w:p>
       <w:pPr>
         <w:pStyle w:val="Heading3"/>
@@ -4374,7 +4470,7 @@
       <w:r>
         <w:t xml:space="preserve"> </w:t>
       </w:r>
-      <w:hyperlink r:id="rId40">
+      <w:hyperlink r:id="rId41">
         <w:r>
           <w:rPr>
             <w:rStyle w:val="Hyperlink"/>
@@ -4429,7 +4525,7 @@
       <w:r>
         <w:t xml:space="preserve"> </w:t>
       </w:r>
-      <w:hyperlink r:id="rId41">
+      <w:hyperlink r:id="rId42">
         <w:r>
           <w:rPr>
             <w:rStyle w:val="Hyperlink"/>
@@ -4682,7 +4778,7 @@
       <w:r>
         <w:t xml:space="preserve"> </w:t>
       </w:r>
-      <w:hyperlink r:id="rId42">
+      <w:hyperlink r:id="rId43">
         <w:r>
           <w:rPr>
             <w:rStyle w:val="Hyperlink"/>
@@ -4733,8 +4829,8 @@
         <w:t xml:space="preserve">with_dir()</w:t>
       </w:r>
     </w:p>
-    <w:bookmarkEnd w:id="43"/>
-    <w:bookmarkStart w:id="45" w:name="testing-extracts-from-r-packages-book"/>
+    <w:bookmarkEnd w:id="44"/>
+    <w:bookmarkStart w:id="46" w:name="testing-extracts-from-r-packages-book"/>
     <w:p>
       <w:pPr>
         <w:pStyle w:val="Heading3"/>
@@ -4902,7 +4998,7 @@
       <w:pPr>
         <w:pStyle w:val="BodyText"/>
       </w:pPr>
-      <w:hyperlink r:id="rId44">
+      <w:hyperlink r:id="rId45">
         <w:r>
           <w:rPr>
             <w:rStyle w:val="Hyperlink"/>
@@ -4925,8 +5021,8 @@
         <w:t xml:space="preserve">Github Actions are recommended as a way to improve the checking and testing process.</w:t>
       </w:r>
     </w:p>
-    <w:bookmarkEnd w:id="45"/>
-    <w:bookmarkStart w:id="48" w:name="X5ab45612adfa4af3710849171c284727d24f0d1"/>
+    <w:bookmarkEnd w:id="46"/>
+    <w:bookmarkStart w:id="49" w:name="X5ab45612adfa4af3710849171c284727d24f0d1"/>
     <w:p>
       <w:pPr>
         <w:pStyle w:val="Heading3"/>
@@ -5137,7 +5233,7 @@
       <w:pPr>
         <w:pStyle w:val="BodyText"/>
       </w:pPr>
-      <w:hyperlink r:id="rId46">
+      <w:hyperlink r:id="rId47">
         <w:r>
           <w:rPr>
             <w:rStyle w:val="Hyperlink"/>
@@ -5184,7 +5280,7 @@
       <w:r>
         <w:t xml:space="preserve"> </w:t>
       </w:r>
-      <w:hyperlink r:id="rId47">
+      <w:hyperlink r:id="rId48">
         <w:r>
           <w:rPr>
             <w:rStyle w:val="Hyperlink"/>
@@ -5193,8 +5289,8 @@
         </w:r>
       </w:hyperlink>
     </w:p>
-    <w:bookmarkEnd w:id="48"/>
-    <w:bookmarkStart w:id="51" w:name="licensing-extracts-from-r-packages-book"/>
+    <w:bookmarkEnd w:id="49"/>
+    <w:bookmarkStart w:id="52" w:name="licensing-extracts-from-r-packages-book"/>
     <w:p>
       <w:pPr>
         <w:pStyle w:val="Heading3"/>
@@ -5310,7 +5406,7 @@
       <w:r>
         <w:t xml:space="preserve"> </w:t>
       </w:r>
-      <w:hyperlink r:id="rId49">
+      <w:hyperlink r:id="rId50">
         <w:r>
           <w:rPr>
             <w:rStyle w:val="Hyperlink"/>
@@ -5332,7 +5428,7 @@
       <w:r>
         <w:t xml:space="preserve"> </w:t>
       </w:r>
-      <w:hyperlink r:id="rId50">
+      <w:hyperlink r:id="rId51">
         <w:r>
           <w:rPr>
             <w:rStyle w:val="Hyperlink"/>
@@ -5347,8 +5443,8 @@
         <w:t xml:space="preserve">by Colin Fay</w:t>
       </w:r>
     </w:p>
-    <w:bookmarkEnd w:id="51"/>
-    <w:bookmarkStart w:id="52" w:name="data-extracts-from-r-packages-book"/>
+    <w:bookmarkEnd w:id="52"/>
+    <w:bookmarkStart w:id="53" w:name="data-extracts-from-r-packages-book"/>
     <w:p>
       <w:pPr>
         <w:pStyle w:val="Heading3"/>
@@ -5601,7 +5697,7 @@
       <w:r>
         <w:t xml:space="preserve"> </w:t>
       </w:r>
-      <w:hyperlink r:id="rId20">
+      <w:hyperlink r:id="rId21">
         <w:r>
           <w:rPr>
             <w:rStyle w:val="Hyperlink"/>
@@ -5610,8 +5706,8 @@
         </w:r>
       </w:hyperlink>
     </w:p>
-    <w:bookmarkEnd w:id="52"/>
     <w:bookmarkEnd w:id="53"/>
+    <w:bookmarkEnd w:id="54"/>
     <w:sectPr/>
   </w:body>
 </w:document>

</xml_diff>